<commit_message>
Reports fix and design changes
</commit_message>
<xml_diff>
--- a/Sales/Reports/OrdersToReviewPre-Pickslip.docx
+++ b/Sales/Reports/OrdersToReviewPre-Pickslip.docx
@@ -112,6 +112,18 @@
  
          < S y s t e m C r e a t e d B y > S y s t e m C r e a t e d B y < / S y s t e m C r e a t e d B y >   
+         < L i n e > + 
+             < I t e m N o > I t e m N o < / I t e m N o > + 
+             < O u t s t a n d i n g _ Q u a n t i t y > O u t s t a n d i n g _ Q u a n t i t y < / O u t s t a n d i n g _ Q u a n t i t y > + 
+             < Q t y _ _ t o _ S h i p > Q t y _ _ t o _ S h i p < / Q t y _ _ t o _ S h i p > + 
+             < Q u a n t i t y > Q u a n t i t y < / Q u a n t i t y > + 
+         < / L i n e > + 
      < / H e a d e r >   
  < / N a v W o r d R e p o r t X m l P a r t > 

</xml_diff>